<commit_message>
add config and let app use routes
</commit_message>
<xml_diff>
--- a/Practicum2/verslagPracticum2.docx
+++ b/Practicum2/verslagPracticum2.docx
@@ -512,6 +512,7 @@
                             <w:dataBinding w:prefixMappings="xmlns:ns0='http://purl.org/dc/elements/1.1/' xmlns:ns1='http://schemas.openxmlformats.org/package/2006/metadata/core-properties' " w:xpath="/ns1:coreProperties[1]/ns0:creator[1]" w:storeItemID="{6C3C8BC8-F283-45AE-878A-BAB7291924A1}"/>
                             <w:text/>
                           </w:sdtPr>
+                          <w:sdtEndPr/>
                           <w:sdtContent>
                             <w:p>
                               <w:pPr>
@@ -558,6 +559,7 @@
                               <w:dataBinding w:prefixMappings="xmlns:ns0='http://schemas.microsoft.com/office/2006/coverPageProps' " w:xpath="/ns0:CoverPageProperties[1]/ns0:CompanyEmail[1]" w:storeItemID="{55AF091B-3C7A-41E3-B477-F2FDAA23CFDA}"/>
                               <w:text/>
                             </w:sdtPr>
+                            <w:sdtEndPr/>
                             <w:sdtContent>
                               <w:r>
                                 <w:rPr>
@@ -851,6 +853,7 @@
                             <w:dataBinding w:prefixMappings="xmlns:ns0='http://purl.org/dc/elements/1.1/' xmlns:ns1='http://schemas.openxmlformats.org/package/2006/metadata/core-properties' " w:xpath="/ns1:coreProperties[1]/ns0:subject[1]" w:storeItemID="{6C3C8BC8-F283-45AE-878A-BAB7291924A1}"/>
                             <w:text/>
                           </w:sdtPr>
+                          <w:sdtEndPr/>
                           <w:sdtContent>
                             <w:p>
                               <w:pPr>
@@ -921,7 +924,21 @@
         <w:rPr>
           <w:b/>
         </w:rPr>
-        <w:t>Test je REST server met een paar requests in Postman.</w:t>
+        <w:t xml:space="preserve">Test je REST server met een paar </w:t>
+      </w:r>
+      <w:proofErr w:type="spellStart"/>
+      <w:r>
+        <w:rPr>
+          <w:b/>
+        </w:rPr>
+        <w:t>requests</w:t>
+      </w:r>
+      <w:proofErr w:type="spellEnd"/>
+      <w:r>
+        <w:rPr>
+          <w:b/>
+        </w:rPr>
+        <w:t xml:space="preserve"> in Postman.</w:t>
       </w:r>
     </w:p>
     <w:p>
@@ -1157,177 +1174,97 @@
     <w:p>
       <w:pPr>
         <w:rPr>
-          <w:b/>
-          <w:lang w:val="en-US"/>
-        </w:rPr>
-      </w:pPr>
-      <w:r>
-        <w:rPr>
-          <w:b/>
-          <w:lang w:val="en-US"/>
-        </w:rPr>
-        <w:t>ff</w:t>
-      </w:r>
-      <w:r>
-        <w:rPr>
-          <w:b/>
-          <w:lang w:val="en-US"/>
-        </w:rPr>
-        <w:t>fffff</w:t>
-      </w:r>
-      <w:r>
-        <w:rPr>
-          <w:b/>
-          <w:lang w:val="en-US"/>
-        </w:rPr>
-        <w:t>sss</w:t>
-      </w:r>
-      <w:bookmarkStart w:id="0" w:name="_GoBack"/>
-      <w:bookmarkEnd w:id="0"/>
+          <w:rFonts w:asciiTheme="majorHAnsi" w:eastAsiaTheme="majorEastAsia" w:hAnsiTheme="majorHAnsi" w:cstheme="majorBidi"/>
+          <w:color w:val="2F5496" w:themeColor="accent1" w:themeShade="BF"/>
+          <w:sz w:val="32"/>
+          <w:szCs w:val="32"/>
+        </w:rPr>
+      </w:pPr>
+      <w:r>
+        <w:br w:type="page"/>
+      </w:r>
     </w:p>
     <w:p>
       <w:pPr>
         <w:pStyle w:val="Heading1"/>
       </w:pPr>
       <w:r>
+        <w:lastRenderedPageBreak/>
         <w:t>Opdracht 2</w:t>
       </w:r>
     </w:p>
-    <w:p>
-      <w:pPr>
-        <w:pStyle w:val="ListParagraph"/>
-        <w:ind w:left="360"/>
-        <w:rPr>
-          <w:lang w:val="nl-NL"/>
-        </w:rPr>
-      </w:pPr>
-    </w:p>
-    <w:p>
-      <w:pPr>
-        <w:pStyle w:val="Heading1"/>
-      </w:pPr>
-      <w:r>
-        <w:t>Opdracht 5</w:t>
-      </w:r>
-    </w:p>
-    <w:p>
-      <w:pPr>
-        <w:pStyle w:val="ListParagraph"/>
-        <w:numPr>
-          <w:ilvl w:val="0"/>
-          <w:numId w:val="2"/>
-        </w:numPr>
-        <w:rPr>
-          <w:b/>
-          <w:lang w:val="nl-NL"/>
-        </w:rPr>
-      </w:pPr>
-      <w:r>
-        <w:rPr>
-          <w:b/>
-          <w:lang w:val="nl-NL"/>
-        </w:rPr>
-        <w:t>Test of je app werkt met Postman, maar geef nu de URL op die Heroku aan je app heeft toegewezen. Werkt je app op Heroku? Beschrijf het resultaat.</w:t>
-      </w:r>
-    </w:p>
-    <w:p>
-      <w:pPr>
-        <w:pStyle w:val="ListParagraph"/>
-        <w:ind w:left="360"/>
-        <w:rPr>
-          <w:b/>
-          <w:lang w:val="nl-NL"/>
-        </w:rPr>
-      </w:pPr>
-    </w:p>
-    <w:p>
-      <w:pPr>
-        <w:pStyle w:val="ListParagraph"/>
-        <w:ind w:left="360"/>
-        <w:rPr>
-          <w:lang w:val="nl-NL"/>
-        </w:rPr>
-      </w:pPr>
-      <w:r>
-        <w:rPr>
-          <w:lang w:val="nl-NL"/>
-        </w:rPr>
-        <w:lastRenderedPageBreak/>
-        <w:t>Postman geeft een HTML error page terug. De app werkt dus niet op Heroku.</w:t>
-      </w:r>
-    </w:p>
-    <w:p>
-      <w:pPr>
-        <w:pStyle w:val="Heading1"/>
-      </w:pPr>
-      <w:r>
-        <w:t>Opdracht 6</w:t>
-      </w:r>
-    </w:p>
-    <w:p>
-      <w:pPr>
-        <w:pStyle w:val="ListParagraph"/>
-        <w:numPr>
-          <w:ilvl w:val="0"/>
-          <w:numId w:val="3"/>
-        </w:numPr>
-        <w:rPr>
-          <w:b/>
-          <w:lang w:val="nl-NL"/>
-        </w:rPr>
-      </w:pPr>
-      <w:r>
-        <w:rPr>
-          <w:b/>
-          <w:lang w:val="nl-NL"/>
-        </w:rPr>
-        <w:t>Ga na dat je app nu JSON output verstuurt op port 80 (de default voor HTTP).</w:t>
-      </w:r>
-    </w:p>
-    <w:p>
-      <w:pPr>
-        <w:pStyle w:val="ListParagraph"/>
-        <w:ind w:left="360"/>
-        <w:rPr>
-          <w:b/>
-          <w:lang w:val="nl-NL"/>
-        </w:rPr>
-      </w:pPr>
-    </w:p>
-    <w:p>
-      <w:pPr>
-        <w:pStyle w:val="ListParagraph"/>
-        <w:ind w:left="360"/>
-        <w:rPr>
-          <w:lang w:val="nl-NL"/>
-        </w:rPr>
-      </w:pPr>
-      <w:r>
-        <w:rPr>
-          <w:lang w:val="nl-NL"/>
-        </w:rPr>
-        <w:t>Resultaat van het laden van de app op Heroku:</w:t>
-      </w:r>
-    </w:p>
-    <w:p>
-      <w:pPr>
-        <w:pStyle w:val="ListParagraph"/>
-        <w:ind w:left="360"/>
-        <w:rPr>
-          <w:b/>
-          <w:lang w:val="nl-NL"/>
-        </w:rPr>
-      </w:pPr>
+    <w:p/>
+    <w:p>
+      <w:pPr>
+        <w:rPr>
+          <w:b/>
+        </w:rPr>
+      </w:pPr>
+      <w:r>
+        <w:rPr>
+          <w:b/>
+        </w:rPr>
+        <w:t xml:space="preserve">Pas je server.js file aan om de instellingen uit </w:t>
+      </w:r>
+      <w:proofErr w:type="spellStart"/>
+      <w:r>
+        <w:rPr>
+          <w:b/>
+        </w:rPr>
+        <w:t>config.json</w:t>
+      </w:r>
+      <w:proofErr w:type="spellEnd"/>
+      <w:r>
+        <w:rPr>
+          <w:b/>
+        </w:rPr>
+        <w:t xml:space="preserve"> in te lezen en zorg dat je server het poortnummer uit deze </w:t>
+      </w:r>
+      <w:proofErr w:type="spellStart"/>
+      <w:r>
+        <w:rPr>
+          <w:b/>
+        </w:rPr>
+        <w:t>config.json</w:t>
+      </w:r>
+      <w:proofErr w:type="spellEnd"/>
+      <w:r>
+        <w:rPr>
+          <w:b/>
+        </w:rPr>
+        <w:t xml:space="preserve"> file gebruikt.</w:t>
+      </w:r>
+    </w:p>
+    <w:p>
+      <w:pPr>
+        <w:rPr>
+          <w:b/>
+        </w:rPr>
+      </w:pPr>
+      <w:proofErr w:type="spellStart"/>
+      <w:r>
+        <w:rPr>
+          <w:b/>
+        </w:rPr>
+        <w:t>Webport</w:t>
+      </w:r>
+      <w:proofErr w:type="spellEnd"/>
+      <w:r>
+        <w:rPr>
+          <w:b/>
+        </w:rPr>
+        <w:t xml:space="preserve">: </w:t>
+      </w:r>
       <w:r>
         <w:rPr>
           <w:noProof/>
-          <w:lang w:val="nl-NL" w:eastAsia="nl-NL"/>
+          <w:lang w:eastAsia="nl-NL"/>
         </w:rPr>
         <w:drawing>
-          <wp:inline distT="0" distB="0" distL="0" distR="0" wp14:anchorId="187E3FD4" wp14:editId="3E635B31">
-            <wp:extent cx="5731510" cy="1441450"/>
-            <wp:effectExtent l="0" t="0" r="2540" b="6350"/>
-            <wp:docPr id="10" name="Afbeelding 10"/>
+          <wp:inline distT="0" distB="0" distL="0" distR="0" wp14:anchorId="10FCB208" wp14:editId="6EA54D21">
+            <wp:extent cx="3815523" cy="861060"/>
+            <wp:effectExtent l="0" t="0" r="0" b="0"/>
+            <wp:docPr id="2" name="Picture 2"/>
             <wp:cNvGraphicFramePr>
               <a:graphicFrameLocks xmlns:a="http://schemas.openxmlformats.org/drawingml/2006/main" noChangeAspect="1"/>
             </wp:cNvGraphicFramePr>
@@ -1347,7 +1284,7 @@
                   <pic:spPr>
                     <a:xfrm>
                       <a:off x="0" y="0"/>
-                      <a:ext cx="5731510" cy="1441450"/>
+                      <a:ext cx="3848938" cy="868601"/>
                     </a:xfrm>
                     <a:prstGeom prst="rect">
                       <a:avLst/>
@@ -1369,116 +1306,100 @@
     </w:p>
     <w:p>
       <w:pPr>
-        <w:pStyle w:val="Heading1"/>
-      </w:pPr>
-      <w:r>
-        <w:t>Opdracht 7</w:t>
-      </w:r>
-    </w:p>
-    <w:p>
-      <w:pPr>
-        <w:pStyle w:val="ListParagraph"/>
-        <w:numPr>
-          <w:ilvl w:val="0"/>
-          <w:numId w:val="4"/>
-        </w:numPr>
-        <w:rPr>
-          <w:b/>
-          <w:lang w:val="nl-NL"/>
-        </w:rPr>
-      </w:pPr>
-      <w:r>
-        <w:rPr>
-          <w:b/>
-          <w:lang w:val="nl-NL"/>
-        </w:rPr>
-        <w:t xml:space="preserve">Pas de code zo aan dat telkens de data van één van die gebruikers in JSON formaat wordt teruggestuurd op een GET request naar het pad ‘/api’ van je app, net als bij </w:t>
-      </w:r>
-      <w:hyperlink r:id="rId13" w:history="1">
-        <w:r>
-          <w:rPr>
-            <w:rStyle w:val="Hyperlink"/>
-            <w:b/>
-            <w:color w:val="auto"/>
-            <w:lang w:val="nl-NL"/>
-          </w:rPr>
-          <w:t>http://randomuser.me/api</w:t>
-        </w:r>
-      </w:hyperlink>
-      <w:r>
-        <w:rPr>
-          <w:b/>
-          <w:lang w:val="nl-NL"/>
-        </w:rPr>
-        <w:t>. Als je Android app kan selecteren op gebruikers (b.v. alleen Nederlandse gebruikers of zoeken op naam), pas dan je REST server code zo aan dat ook die selectie in de API werkt.</w:t>
-      </w:r>
-      <w:r>
-        <w:rPr>
-          <w:b/>
-          <w:lang w:val="nl-NL"/>
-        </w:rPr>
-        <w:br/>
-        <w:t>Neem je gewijzigde code op in je verslag (niet de hele file, alleen het belangrijke stuk).</w:t>
-      </w:r>
-    </w:p>
-    <w:p>
-      <w:pPr>
-        <w:rPr>
-          <w:b/>
-        </w:rPr>
-      </w:pPr>
-      <w:r>
-        <w:rPr>
-          <w:b/>
-        </w:rPr>
-        <w:br w:type="page"/>
-      </w:r>
-    </w:p>
-    <w:p>
-      <w:pPr>
-        <w:ind w:left="360"/>
-        <w:rPr>
-          <w:b/>
-        </w:rPr>
-      </w:pPr>
-      <w:r>
-        <w:rPr>
-          <w:b/>
-        </w:rPr>
-        <w:lastRenderedPageBreak/>
-        <w:t>Code in server.js:</w:t>
-      </w:r>
-    </w:p>
-    <w:p>
-      <w:pPr>
-        <w:ind w:left="360"/>
-        <w:rPr>
-          <w:i/>
-        </w:rPr>
-      </w:pPr>
-      <w:r>
-        <w:rPr>
-          <w:i/>
-        </w:rPr>
-        <w:t>In var json staan 5 verschillende random users in een json array</w:t>
-      </w:r>
-    </w:p>
-    <w:p>
-      <w:pPr>
-        <w:rPr>
-          <w:b/>
-        </w:rPr>
-      </w:pPr>
+        <w:rPr>
+          <w:b/>
+        </w:rPr>
+      </w:pPr>
+      <w:r>
+        <w:rPr>
+          <w:b/>
+        </w:rPr>
+        <w:t xml:space="preserve">Test je server opnieuw, verifieer dat de wijziging werkt. Zet bijvoorbeeld tijdelijk een ander poortnummer in je </w:t>
+      </w:r>
+      <w:proofErr w:type="spellStart"/>
+      <w:r>
+        <w:rPr>
+          <w:b/>
+        </w:rPr>
+        <w:t>config.json</w:t>
+      </w:r>
+      <w:proofErr w:type="spellEnd"/>
+      <w:r>
+        <w:rPr>
+          <w:b/>
+        </w:rPr>
+        <w:t xml:space="preserve"> en test daarmee.</w:t>
+      </w:r>
+    </w:p>
+    <w:p>
+      <w:pPr>
+        <w:rPr>
+          <w:b/>
+        </w:rPr>
+      </w:pPr>
+      <w:r>
+        <w:rPr>
+          <w:b/>
+        </w:rPr>
+        <w:t xml:space="preserve">Test: </w:t>
+      </w:r>
       <w:r>
         <w:rPr>
           <w:noProof/>
           <w:lang w:eastAsia="nl-NL"/>
         </w:rPr>
         <w:drawing>
-          <wp:inline distT="0" distB="0" distL="0" distR="0" wp14:anchorId="04AE42F7" wp14:editId="2C4BC13E">
-            <wp:extent cx="3524100" cy="4122420"/>
-            <wp:effectExtent l="0" t="0" r="635" b="0"/>
-            <wp:docPr id="12" name="Afbeelding 12"/>
+          <wp:inline distT="0" distB="0" distL="0" distR="0" wp14:anchorId="01F96D4C" wp14:editId="6FF28AC0">
+            <wp:extent cx="2623625" cy="914400"/>
+            <wp:effectExtent l="0" t="0" r="5715" b="0"/>
+            <wp:docPr id="3" name="Picture 3"/>
+            <wp:cNvGraphicFramePr>
+              <a:graphicFrameLocks xmlns:a="http://schemas.openxmlformats.org/drawingml/2006/main" noChangeAspect="1"/>
+            </wp:cNvGraphicFramePr>
+            <a:graphic xmlns:a="http://schemas.openxmlformats.org/drawingml/2006/main">
+              <a:graphicData uri="http://schemas.openxmlformats.org/drawingml/2006/picture">
+                <pic:pic xmlns:pic="http://schemas.openxmlformats.org/drawingml/2006/picture">
+                  <pic:nvPicPr>
+                    <pic:cNvPr id="1" name=""/>
+                    <pic:cNvPicPr/>
+                  </pic:nvPicPr>
+                  <pic:blipFill>
+                    <a:blip r:embed="rId13"/>
+                    <a:stretch>
+                      <a:fillRect/>
+                    </a:stretch>
+                  </pic:blipFill>
+                  <pic:spPr>
+                    <a:xfrm>
+                      <a:off x="0" y="0"/>
+                      <a:ext cx="2636109" cy="918751"/>
+                    </a:xfrm>
+                    <a:prstGeom prst="rect">
+                      <a:avLst/>
+                    </a:prstGeom>
+                  </pic:spPr>
+                </pic:pic>
+              </a:graphicData>
+            </a:graphic>
+          </wp:inline>
+        </w:drawing>
+      </w:r>
+      <w:r>
+        <w:rPr>
+          <w:b/>
+        </w:rPr>
+        <w:t xml:space="preserve"> </w:t>
+      </w:r>
+      <w:r>
+        <w:rPr>
+          <w:noProof/>
+          <w:lang w:eastAsia="nl-NL"/>
+        </w:rPr>
+        <w:drawing>
+          <wp:inline distT="0" distB="0" distL="0" distR="0" wp14:anchorId="73D85B96" wp14:editId="3C2AAC15">
+            <wp:extent cx="2537460" cy="911208"/>
+            <wp:effectExtent l="0" t="0" r="0" b="3810"/>
+            <wp:docPr id="4" name="Picture 4"/>
             <wp:cNvGraphicFramePr>
               <a:graphicFrameLocks xmlns:a="http://schemas.openxmlformats.org/drawingml/2006/main" noChangeAspect="1"/>
             </wp:cNvGraphicFramePr>
@@ -1498,7 +1419,7 @@
                   <pic:spPr>
                     <a:xfrm>
                       <a:off x="0" y="0"/>
-                      <a:ext cx="3530554" cy="4129970"/>
+                      <a:ext cx="2564161" cy="920797"/>
                     </a:xfrm>
                     <a:prstGeom prst="rect">
                       <a:avLst/>
@@ -1513,28 +1434,62 @@
     </w:p>
     <w:p>
       <w:pPr>
-        <w:rPr>
-          <w:i/>
-        </w:rPr>
-      </w:pPr>
-      <w:r>
-        <w:rPr>
-          <w:i/>
-        </w:rPr>
-        <w:t>/json get request geeft vervolgens een random user uit de array mee in json formaat.</w:t>
-      </w:r>
-    </w:p>
-    <w:p>
+        <w:pStyle w:val="Heading1"/>
+      </w:pPr>
+      <w:r>
+        <w:t>Opdracht 3</w:t>
+      </w:r>
+    </w:p>
+    <w:p/>
+    <w:p>
+      <w:pPr>
+        <w:rPr>
+          <w:b/>
+        </w:rPr>
+      </w:pPr>
+      <w:r>
+        <w:rPr>
+          <w:b/>
+        </w:rPr>
+        <w:t>Start je server en ga na (b.v. met Postman) dat de route naar /</w:t>
+      </w:r>
+      <w:proofErr w:type="spellStart"/>
+      <w:r>
+        <w:rPr>
+          <w:b/>
+        </w:rPr>
+        <w:t>ap</w:t>
+      </w:r>
+      <w:r>
+        <w:rPr>
+          <w:b/>
+        </w:rPr>
+        <w:t>i</w:t>
+      </w:r>
+      <w:proofErr w:type="spellEnd"/>
+      <w:r>
+        <w:rPr>
+          <w:b/>
+        </w:rPr>
+        <w:t>/v1 de verwachte melding geeft:</w:t>
+      </w:r>
+    </w:p>
+    <w:p>
+      <w:pPr>
+        <w:rPr>
+          <w:b/>
+        </w:rPr>
+      </w:pPr>
       <w:r>
         <w:rPr>
           <w:noProof/>
           <w:lang w:eastAsia="nl-NL"/>
         </w:rPr>
         <w:drawing>
-          <wp:inline distT="0" distB="0" distL="0" distR="0" wp14:anchorId="7141343F" wp14:editId="6D7E5516">
-            <wp:extent cx="5731510" cy="787400"/>
-            <wp:effectExtent l="0" t="0" r="2540" b="0"/>
-            <wp:docPr id="13" name="Afbeelding 13"/>
+          <wp:inline distT="0" distB="0" distL="0" distR="0" wp14:anchorId="3FDF57E0" wp14:editId="6A8D0AC8">
+            <wp:extent cx="5731510" cy="2429510"/>
+            <wp:effectExtent l="0" t="0" r="2540" b="8890"/>
+            <wp:docPr id="5" name="Picture 5"/>
             <wp:cNvGraphicFramePr>
               <a:graphicFrameLocks xmlns:a="http://schemas.openxmlformats.org/drawingml/2006/main" noChangeAspect="1"/>
             </wp:cNvGraphicFramePr>
@@ -1554,6 +1509,666 @@
                   <pic:spPr>
                     <a:xfrm>
                       <a:off x="0" y="0"/>
+                      <a:ext cx="5731510" cy="2429510"/>
+                    </a:xfrm>
+                    <a:prstGeom prst="rect">
+                      <a:avLst/>
+                    </a:prstGeom>
+                  </pic:spPr>
+                </pic:pic>
+              </a:graphicData>
+            </a:graphic>
+          </wp:inline>
+        </w:drawing>
+      </w:r>
+    </w:p>
+    <w:p>
+      <w:pPr>
+        <w:pStyle w:val="ListParagraph"/>
+        <w:ind w:left="360"/>
+        <w:rPr>
+          <w:lang w:val="nl-NL"/>
+        </w:rPr>
+      </w:pPr>
+    </w:p>
+    <w:p>
+      <w:pPr>
+        <w:rPr>
+          <w:rFonts w:asciiTheme="majorHAnsi" w:eastAsiaTheme="majorEastAsia" w:hAnsiTheme="majorHAnsi" w:cstheme="majorBidi"/>
+          <w:color w:val="2F5496" w:themeColor="accent1" w:themeShade="BF"/>
+          <w:sz w:val="32"/>
+          <w:szCs w:val="32"/>
+        </w:rPr>
+      </w:pPr>
+      <w:r>
+        <w:br w:type="page"/>
+      </w:r>
+    </w:p>
+    <w:p>
+      <w:pPr>
+        <w:pStyle w:val="Heading1"/>
+      </w:pPr>
+      <w:r>
+        <w:lastRenderedPageBreak/>
+        <w:t>Opdracht 4</w:t>
+      </w:r>
+    </w:p>
+    <w:p>
+      <w:pPr>
+        <w:rPr>
+          <w:rFonts w:hAnsi="Verdana"/>
+          <w:b/>
+        </w:rPr>
+      </w:pPr>
+      <w:r>
+        <w:rPr>
+          <w:b/>
+        </w:rPr>
+        <w:t>Vul file ‘routes_api_v2.js’ op soortgelijke wijze en neem daarin een route op voor het pad ‘/info’. Laat dat pad een JSON object opleveren met een tekst die je server kort beschrijft.</w:t>
+      </w:r>
+      <w:r>
+        <w:rPr>
+          <w:b/>
+        </w:rPr>
+        <w:t xml:space="preserve"> De status code moet 200 worden:</w:t>
+      </w:r>
+    </w:p>
+    <w:p>
+      <w:pPr>
+        <w:pStyle w:val="ListParagraph"/>
+        <w:ind w:left="360"/>
+        <w:rPr>
+          <w:b/>
+          <w:lang w:val="nl-NL"/>
+        </w:rPr>
+      </w:pPr>
+      <w:r>
+        <w:rPr>
+          <w:noProof/>
+          <w:lang w:eastAsia="nl-NL"/>
+        </w:rPr>
+        <w:drawing>
+          <wp:inline distT="0" distB="0" distL="0" distR="0" wp14:anchorId="13DFE21C" wp14:editId="7B6355A8">
+            <wp:extent cx="3985260" cy="2187345"/>
+            <wp:effectExtent l="0" t="0" r="0" b="3810"/>
+            <wp:docPr id="6" name="Picture 6"/>
+            <wp:cNvGraphicFramePr>
+              <a:graphicFrameLocks xmlns:a="http://schemas.openxmlformats.org/drawingml/2006/main" noChangeAspect="1"/>
+            </wp:cNvGraphicFramePr>
+            <a:graphic xmlns:a="http://schemas.openxmlformats.org/drawingml/2006/main">
+              <a:graphicData uri="http://schemas.openxmlformats.org/drawingml/2006/picture">
+                <pic:pic xmlns:pic="http://schemas.openxmlformats.org/drawingml/2006/picture">
+                  <pic:nvPicPr>
+                    <pic:cNvPr id="1" name=""/>
+                    <pic:cNvPicPr/>
+                  </pic:nvPicPr>
+                  <pic:blipFill>
+                    <a:blip r:embed="rId16"/>
+                    <a:stretch>
+                      <a:fillRect/>
+                    </a:stretch>
+                  </pic:blipFill>
+                  <pic:spPr>
+                    <a:xfrm>
+                      <a:off x="0" y="0"/>
+                      <a:ext cx="3993958" cy="2192119"/>
+                    </a:xfrm>
+                    <a:prstGeom prst="rect">
+                      <a:avLst/>
+                    </a:prstGeom>
+                  </pic:spPr>
+                </pic:pic>
+              </a:graphicData>
+            </a:graphic>
+          </wp:inline>
+        </w:drawing>
+      </w:r>
+    </w:p>
+    <w:p>
+      <w:pPr>
+        <w:rPr>
+          <w:b/>
+        </w:rPr>
+      </w:pPr>
+      <w:r>
+        <w:rPr>
+          <w:b/>
+        </w:rPr>
+        <w:t xml:space="preserve">Voeg voor API versie 2 ook een route toe voor ‘*’ die een status code 404 met een JSON object met daarin een </w:t>
+      </w:r>
+      <w:proofErr w:type="spellStart"/>
+      <w:r>
+        <w:rPr>
+          <w:b/>
+        </w:rPr>
+        <w:t>not</w:t>
+      </w:r>
+      <w:proofErr w:type="spellEnd"/>
+      <w:r>
+        <w:rPr>
+          <w:b/>
+        </w:rPr>
+        <w:t>-found mel</w:t>
+      </w:r>
+      <w:r>
+        <w:rPr>
+          <w:b/>
+        </w:rPr>
+        <w:t>ding oplevert:</w:t>
+      </w:r>
+    </w:p>
+    <w:p>
+      <w:pPr>
+        <w:rPr>
+          <w:b/>
+        </w:rPr>
+      </w:pPr>
+      <w:r>
+        <w:rPr>
+          <w:noProof/>
+          <w:lang w:eastAsia="nl-NL"/>
+        </w:rPr>
+        <w:drawing>
+          <wp:inline distT="0" distB="0" distL="0" distR="0" wp14:anchorId="4BFF0FFD" wp14:editId="7038A8FA">
+            <wp:extent cx="2377440" cy="2421938"/>
+            <wp:effectExtent l="0" t="0" r="3810" b="0"/>
+            <wp:docPr id="7" name="Picture 7"/>
+            <wp:cNvGraphicFramePr>
+              <a:graphicFrameLocks xmlns:a="http://schemas.openxmlformats.org/drawingml/2006/main" noChangeAspect="1"/>
+            </wp:cNvGraphicFramePr>
+            <a:graphic xmlns:a="http://schemas.openxmlformats.org/drawingml/2006/main">
+              <a:graphicData uri="http://schemas.openxmlformats.org/drawingml/2006/picture">
+                <pic:pic xmlns:pic="http://schemas.openxmlformats.org/drawingml/2006/picture">
+                  <pic:nvPicPr>
+                    <pic:cNvPr id="1" name=""/>
+                    <pic:cNvPicPr/>
+                  </pic:nvPicPr>
+                  <pic:blipFill>
+                    <a:blip r:embed="rId17"/>
+                    <a:stretch>
+                      <a:fillRect/>
+                    </a:stretch>
+                  </pic:blipFill>
+                  <pic:spPr>
+                    <a:xfrm>
+                      <a:off x="0" y="0"/>
+                      <a:ext cx="2382497" cy="2427090"/>
+                    </a:xfrm>
+                    <a:prstGeom prst="rect">
+                      <a:avLst/>
+                    </a:prstGeom>
+                  </pic:spPr>
+                </pic:pic>
+              </a:graphicData>
+            </a:graphic>
+          </wp:inline>
+        </w:drawing>
+      </w:r>
+    </w:p>
+    <w:p>
+      <w:pPr>
+        <w:rPr>
+          <w:rFonts w:asciiTheme="majorHAnsi" w:eastAsiaTheme="majorEastAsia" w:hAnsiTheme="majorHAnsi" w:cstheme="majorBidi"/>
+          <w:color w:val="2F5496" w:themeColor="accent1" w:themeShade="BF"/>
+          <w:sz w:val="32"/>
+          <w:szCs w:val="32"/>
+        </w:rPr>
+      </w:pPr>
+      <w:r>
+        <w:br w:type="page"/>
+      </w:r>
+    </w:p>
+    <w:p>
+      <w:pPr>
+        <w:pStyle w:val="Heading1"/>
+      </w:pPr>
+      <w:bookmarkStart w:id="0" w:name="_GoBack"/>
+      <w:bookmarkEnd w:id="0"/>
+      <w:r>
+        <w:lastRenderedPageBreak/>
+        <w:t>O</w:t>
+      </w:r>
+      <w:r>
+        <w:t>pdracht 5</w:t>
+      </w:r>
+    </w:p>
+    <w:p>
+      <w:pPr>
+        <w:rPr>
+          <w:rFonts w:hAnsi="Verdana"/>
+          <w:b/>
+        </w:rPr>
+      </w:pPr>
+      <w:r>
+        <w:rPr>
+          <w:b/>
+        </w:rPr>
+        <w:t>We moeten in routes_api_v2.js nu een route toevoegen die deze recepten oplevert:</w:t>
+      </w:r>
+    </w:p>
+    <w:p>
+      <w:pPr>
+        <w:pStyle w:val="Code"/>
+        <w:rPr>
+          <w:b/>
+        </w:rPr>
+      </w:pPr>
+      <w:r>
+        <w:rPr>
+          <w:b/>
+        </w:rPr>
+        <w:t>/</w:t>
+      </w:r>
+      <w:proofErr w:type="spellStart"/>
+      <w:r>
+        <w:rPr>
+          <w:b/>
+        </w:rPr>
+        <w:t>api</w:t>
+      </w:r>
+      <w:proofErr w:type="spellEnd"/>
+      <w:r>
+        <w:rPr>
+          <w:b/>
+        </w:rPr>
+        <w:t>/v2/</w:t>
+      </w:r>
+      <w:proofErr w:type="spellStart"/>
+      <w:r>
+        <w:rPr>
+          <w:b/>
+        </w:rPr>
+        <w:t>recipes</w:t>
+      </w:r>
+      <w:proofErr w:type="spellEnd"/>
+      <w:r>
+        <w:rPr>
+          <w:b/>
+        </w:rPr>
+        <w:t xml:space="preserve"> </w:t>
+      </w:r>
+      <w:r>
+        <w:rPr>
+          <w:b/>
+        </w:rPr>
+        <w:sym w:font="Wingdings" w:char="F0E0"/>
+      </w:r>
+      <w:r>
+        <w:rPr>
+          <w:b/>
+        </w:rPr>
+        <w:t xml:space="preserve"> levert de hele array met recepten</w:t>
+      </w:r>
+    </w:p>
+    <w:p>
+      <w:pPr>
+        <w:rPr>
+          <w:b/>
+        </w:rPr>
+      </w:pPr>
+      <w:r>
+        <w:rPr>
+          <w:b/>
+        </w:rPr>
+        <w:t>Pas de code zo aan dat dit werkt zoals gevraagd.</w:t>
+      </w:r>
+    </w:p>
+    <w:p>
+      <w:pPr>
+        <w:rPr>
+          <w:b/>
+        </w:rPr>
+      </w:pPr>
+      <w:r>
+        <w:rPr>
+          <w:b/>
+        </w:rPr>
+        <w:t>Test je code,</w:t>
+      </w:r>
+      <w:r>
+        <w:rPr>
+          <w:b/>
+        </w:rPr>
+        <w:t xml:space="preserve"> verifieer dat deze route werkt:</w:t>
+      </w:r>
+    </w:p>
+    <w:p>
+      <w:pPr>
+        <w:rPr>
+          <w:b/>
+        </w:rPr>
+      </w:pPr>
+      <w:r>
+        <w:rPr>
+          <w:noProof/>
+          <w:lang w:eastAsia="nl-NL"/>
+        </w:rPr>
+        <w:drawing>
+          <wp:inline distT="0" distB="0" distL="0" distR="0" wp14:anchorId="49732406" wp14:editId="04DA9AB9">
+            <wp:extent cx="2918460" cy="4191533"/>
+            <wp:effectExtent l="0" t="0" r="0" b="0"/>
+            <wp:docPr id="8" name="Picture 8"/>
+            <wp:cNvGraphicFramePr>
+              <a:graphicFrameLocks xmlns:a="http://schemas.openxmlformats.org/drawingml/2006/main" noChangeAspect="1"/>
+            </wp:cNvGraphicFramePr>
+            <a:graphic xmlns:a="http://schemas.openxmlformats.org/drawingml/2006/main">
+              <a:graphicData uri="http://schemas.openxmlformats.org/drawingml/2006/picture">
+                <pic:pic xmlns:pic="http://schemas.openxmlformats.org/drawingml/2006/picture">
+                  <pic:nvPicPr>
+                    <pic:cNvPr id="1" name=""/>
+                    <pic:cNvPicPr/>
+                  </pic:nvPicPr>
+                  <pic:blipFill>
+                    <a:blip r:embed="rId18"/>
+                    <a:stretch>
+                      <a:fillRect/>
+                    </a:stretch>
+                  </pic:blipFill>
+                  <pic:spPr>
+                    <a:xfrm>
+                      <a:off x="0" y="0"/>
+                      <a:ext cx="2931786" cy="4210672"/>
+                    </a:xfrm>
+                    <a:prstGeom prst="rect">
+                      <a:avLst/>
+                    </a:prstGeom>
+                  </pic:spPr>
+                </pic:pic>
+              </a:graphicData>
+            </a:graphic>
+          </wp:inline>
+        </w:drawing>
+      </w:r>
+    </w:p>
+    <w:p>
+      <w:pPr>
+        <w:pStyle w:val="Heading1"/>
+      </w:pPr>
+      <w:r>
+        <w:t>Opdracht 7</w:t>
+      </w:r>
+    </w:p>
+    <w:p>
+      <w:pPr>
+        <w:pStyle w:val="ListParagraph"/>
+        <w:numPr>
+          <w:ilvl w:val="0"/>
+          <w:numId w:val="4"/>
+        </w:numPr>
+        <w:rPr>
+          <w:b/>
+          <w:lang w:val="nl-NL"/>
+        </w:rPr>
+      </w:pPr>
+      <w:r>
+        <w:rPr>
+          <w:b/>
+          <w:lang w:val="nl-NL"/>
+        </w:rPr>
+        <w:t xml:space="preserve">Pas de code zo aan dat telkens de data van één van die gebruikers in JSON formaat wordt teruggestuurd op een GET </w:t>
+      </w:r>
+      <w:proofErr w:type="spellStart"/>
+      <w:r>
+        <w:rPr>
+          <w:b/>
+          <w:lang w:val="nl-NL"/>
+        </w:rPr>
+        <w:t>request</w:t>
+      </w:r>
+      <w:proofErr w:type="spellEnd"/>
+      <w:r>
+        <w:rPr>
+          <w:b/>
+          <w:lang w:val="nl-NL"/>
+        </w:rPr>
+        <w:t xml:space="preserve"> naar het pad ‘/</w:t>
+      </w:r>
+      <w:proofErr w:type="spellStart"/>
+      <w:r>
+        <w:rPr>
+          <w:b/>
+          <w:lang w:val="nl-NL"/>
+        </w:rPr>
+        <w:t>api</w:t>
+      </w:r>
+      <w:proofErr w:type="spellEnd"/>
+      <w:r>
+        <w:rPr>
+          <w:b/>
+          <w:lang w:val="nl-NL"/>
+        </w:rPr>
+        <w:t xml:space="preserve">’ van je app, net als bij </w:t>
+      </w:r>
+      <w:hyperlink r:id="rId19" w:history="1">
+        <w:r>
+          <w:rPr>
+            <w:rStyle w:val="Hyperlink"/>
+            <w:b/>
+            <w:color w:val="auto"/>
+            <w:lang w:val="nl-NL"/>
+          </w:rPr>
+          <w:t>http://randomuser.me/api</w:t>
+        </w:r>
+      </w:hyperlink>
+      <w:r>
+        <w:rPr>
+          <w:b/>
+          <w:lang w:val="nl-NL"/>
+        </w:rPr>
+        <w:t>. Als je Android app kan selecteren op gebruikers (b.v. alleen Nederlandse gebruikers of zoeken op naam), pas dan je REST server code zo aan dat ook die selectie in de API werkt.</w:t>
+      </w:r>
+      <w:r>
+        <w:rPr>
+          <w:b/>
+          <w:lang w:val="nl-NL"/>
+        </w:rPr>
+        <w:br/>
+        <w:t>Neem je gewijzigde code op in je verslag (niet de hele file, alleen het belangrijke stuk).</w:t>
+      </w:r>
+    </w:p>
+    <w:p>
+      <w:pPr>
+        <w:rPr>
+          <w:b/>
+        </w:rPr>
+      </w:pPr>
+      <w:r>
+        <w:rPr>
+          <w:b/>
+        </w:rPr>
+        <w:br w:type="page"/>
+      </w:r>
+    </w:p>
+    <w:p>
+      <w:pPr>
+        <w:ind w:left="360"/>
+        <w:rPr>
+          <w:b/>
+        </w:rPr>
+      </w:pPr>
+      <w:r>
+        <w:rPr>
+          <w:b/>
+        </w:rPr>
+        <w:lastRenderedPageBreak/>
+        <w:t>Code in server.js:</w:t>
+      </w:r>
+    </w:p>
+    <w:p>
+      <w:pPr>
+        <w:ind w:left="360"/>
+        <w:rPr>
+          <w:i/>
+        </w:rPr>
+      </w:pPr>
+      <w:r>
+        <w:rPr>
+          <w:i/>
+        </w:rPr>
+        <w:t xml:space="preserve">In var </w:t>
+      </w:r>
+      <w:proofErr w:type="spellStart"/>
+      <w:r>
+        <w:rPr>
+          <w:i/>
+        </w:rPr>
+        <w:t>json</w:t>
+      </w:r>
+      <w:proofErr w:type="spellEnd"/>
+      <w:r>
+        <w:rPr>
+          <w:i/>
+        </w:rPr>
+        <w:t xml:space="preserve"> staan 5 verschillende random users in een </w:t>
+      </w:r>
+      <w:proofErr w:type="spellStart"/>
+      <w:r>
+        <w:rPr>
+          <w:i/>
+        </w:rPr>
+        <w:t>json</w:t>
+      </w:r>
+      <w:proofErr w:type="spellEnd"/>
+      <w:r>
+        <w:rPr>
+          <w:i/>
+        </w:rPr>
+        <w:t xml:space="preserve"> array</w:t>
+      </w:r>
+    </w:p>
+    <w:p>
+      <w:pPr>
+        <w:rPr>
+          <w:b/>
+        </w:rPr>
+      </w:pPr>
+      <w:r>
+        <w:rPr>
+          <w:noProof/>
+          <w:lang w:eastAsia="nl-NL"/>
+        </w:rPr>
+        <w:drawing>
+          <wp:inline distT="0" distB="0" distL="0" distR="0" wp14:anchorId="04AE42F7" wp14:editId="2C4BC13E">
+            <wp:extent cx="3524100" cy="4122420"/>
+            <wp:effectExtent l="0" t="0" r="635" b="0"/>
+            <wp:docPr id="12" name="Afbeelding 12"/>
+            <wp:cNvGraphicFramePr>
+              <a:graphicFrameLocks xmlns:a="http://schemas.openxmlformats.org/drawingml/2006/main" noChangeAspect="1"/>
+            </wp:cNvGraphicFramePr>
+            <a:graphic xmlns:a="http://schemas.openxmlformats.org/drawingml/2006/main">
+              <a:graphicData uri="http://schemas.openxmlformats.org/drawingml/2006/picture">
+                <pic:pic xmlns:pic="http://schemas.openxmlformats.org/drawingml/2006/picture">
+                  <pic:nvPicPr>
+                    <pic:cNvPr id="1" name=""/>
+                    <pic:cNvPicPr/>
+                  </pic:nvPicPr>
+                  <pic:blipFill>
+                    <a:blip r:embed="rId20"/>
+                    <a:stretch>
+                      <a:fillRect/>
+                    </a:stretch>
+                  </pic:blipFill>
+                  <pic:spPr>
+                    <a:xfrm>
+                      <a:off x="0" y="0"/>
+                      <a:ext cx="3530554" cy="4129970"/>
+                    </a:xfrm>
+                    <a:prstGeom prst="rect">
+                      <a:avLst/>
+                    </a:prstGeom>
+                  </pic:spPr>
+                </pic:pic>
+              </a:graphicData>
+            </a:graphic>
+          </wp:inline>
+        </w:drawing>
+      </w:r>
+    </w:p>
+    <w:p>
+      <w:pPr>
+        <w:rPr>
+          <w:i/>
+        </w:rPr>
+      </w:pPr>
+      <w:r>
+        <w:rPr>
+          <w:i/>
+        </w:rPr>
+        <w:t>/</w:t>
+      </w:r>
+      <w:proofErr w:type="spellStart"/>
+      <w:r>
+        <w:rPr>
+          <w:i/>
+        </w:rPr>
+        <w:t>json</w:t>
+      </w:r>
+      <w:proofErr w:type="spellEnd"/>
+      <w:r>
+        <w:rPr>
+          <w:i/>
+        </w:rPr>
+        <w:t xml:space="preserve"> get </w:t>
+      </w:r>
+      <w:proofErr w:type="spellStart"/>
+      <w:r>
+        <w:rPr>
+          <w:i/>
+        </w:rPr>
+        <w:t>request</w:t>
+      </w:r>
+      <w:proofErr w:type="spellEnd"/>
+      <w:r>
+        <w:rPr>
+          <w:i/>
+        </w:rPr>
+        <w:t xml:space="preserve"> geeft vervolgens een random user uit de array mee in </w:t>
+      </w:r>
+      <w:proofErr w:type="spellStart"/>
+      <w:r>
+        <w:rPr>
+          <w:i/>
+        </w:rPr>
+        <w:t>json</w:t>
+      </w:r>
+      <w:proofErr w:type="spellEnd"/>
+      <w:r>
+        <w:rPr>
+          <w:i/>
+        </w:rPr>
+        <w:t xml:space="preserve"> formaat.</w:t>
+      </w:r>
+    </w:p>
+    <w:p>
+      <w:r>
+        <w:rPr>
+          <w:noProof/>
+          <w:lang w:eastAsia="nl-NL"/>
+        </w:rPr>
+        <w:drawing>
+          <wp:inline distT="0" distB="0" distL="0" distR="0" wp14:anchorId="7141343F" wp14:editId="6D7E5516">
+            <wp:extent cx="5731510" cy="787400"/>
+            <wp:effectExtent l="0" t="0" r="2540" b="0"/>
+            <wp:docPr id="13" name="Afbeelding 13"/>
+            <wp:cNvGraphicFramePr>
+              <a:graphicFrameLocks xmlns:a="http://schemas.openxmlformats.org/drawingml/2006/main" noChangeAspect="1"/>
+            </wp:cNvGraphicFramePr>
+            <a:graphic xmlns:a="http://schemas.openxmlformats.org/drawingml/2006/main">
+              <a:graphicData uri="http://schemas.openxmlformats.org/drawingml/2006/picture">
+                <pic:pic xmlns:pic="http://schemas.openxmlformats.org/drawingml/2006/picture">
+                  <pic:nvPicPr>
+                    <pic:cNvPr id="1" name=""/>
+                    <pic:cNvPicPr/>
+                  </pic:nvPicPr>
+                  <pic:blipFill>
+                    <a:blip r:embed="rId21"/>
+                    <a:stretch>
+                      <a:fillRect/>
+                    </a:stretch>
+                  </pic:blipFill>
+                  <pic:spPr>
+                    <a:xfrm>
+                      <a:off x="0" y="0"/>
                       <a:ext cx="5731510" cy="787400"/>
                     </a:xfrm>
                     <a:prstGeom prst="rect">
@@ -1594,13 +2209,38 @@
           <w:lang w:val="nl-NL"/>
         </w:rPr>
       </w:pPr>
+      <w:proofErr w:type="spellStart"/>
       <w:r>
         <w:rPr>
           <w:b/>
           <w:lang w:val="nl-NL"/>
         </w:rPr>
         <w:lastRenderedPageBreak/>
-        <w:t>Deploy je wijzigingen op Heroku en test met Postman. Zet een screenshot van Postman in je verslag om te laten zien dat het werkt.</w:t>
+        <w:t>Deploy</w:t>
+      </w:r>
+      <w:proofErr w:type="spellEnd"/>
+      <w:r>
+        <w:rPr>
+          <w:b/>
+          <w:lang w:val="nl-NL"/>
+        </w:rPr>
+        <w:t xml:space="preserve"> je wijzigingen op </w:t>
+      </w:r>
+      <w:proofErr w:type="spellStart"/>
+      <w:r>
+        <w:rPr>
+          <w:b/>
+          <w:lang w:val="nl-NL"/>
+        </w:rPr>
+        <w:t>Heroku</w:t>
+      </w:r>
+      <w:proofErr w:type="spellEnd"/>
+      <w:r>
+        <w:rPr>
+          <w:b/>
+          <w:lang w:val="nl-NL"/>
+        </w:rPr>
+        <w:t xml:space="preserve"> en test met Postman. Zet een screenshot van Postman in je verslag om te laten zien dat het werkt.</w:t>
       </w:r>
     </w:p>
     <w:p>
@@ -1647,7 +2287,7 @@
                     <pic:cNvPicPr/>
                   </pic:nvPicPr>
                   <pic:blipFill>
-                    <a:blip r:embed="rId16"/>
+                    <a:blip r:embed="rId22"/>
                     <a:stretch>
                       <a:fillRect/>
                     </a:stretch>

</xml_diff>

<commit_message>
Opdracht 7 en 8
</commit_message>
<xml_diff>
--- a/Practicum2/verslagPracticum2.docx
+++ b/Practicum2/verslagPracticum2.docx
@@ -945,18 +945,20 @@
       <w:pPr>
         <w:rPr>
           <w:b/>
-        </w:rPr>
-      </w:pPr>
-      <w:r>
-        <w:rPr>
-          <w:b/>
+          <w:lang w:val="en-US"/>
+        </w:rPr>
+      </w:pPr>
+      <w:r>
+        <w:rPr>
+          <w:b/>
+          <w:lang w:val="en-US"/>
         </w:rPr>
         <w:t>Server:</w:t>
       </w:r>
       <w:r>
         <w:rPr>
           <w:noProof/>
-          <w:lang w:eastAsia="nl-NL"/>
+          <w:lang w:val="en-US" w:eastAsia="nl-NL"/>
         </w:rPr>
         <w:t xml:space="preserve"> </w:t>
       </w:r>
@@ -1006,6 +1008,7 @@
       <w:pPr>
         <w:rPr>
           <w:b/>
+          <w:lang w:val="en-US"/>
         </w:rPr>
       </w:pPr>
     </w:p>
@@ -1178,9 +1181,13 @@
           <w:color w:val="2F5496" w:themeColor="accent1" w:themeShade="BF"/>
           <w:sz w:val="32"/>
           <w:szCs w:val="32"/>
-        </w:rPr>
-      </w:pPr>
-      <w:r>
+          <w:lang w:val="en-US"/>
+        </w:rPr>
+      </w:pPr>
+      <w:r>
+        <w:rPr>
+          <w:lang w:val="en-US"/>
+        </w:rPr>
         <w:br w:type="page"/>
       </w:r>
     </w:p>
@@ -1585,7 +1592,7 @@
       <w:r>
         <w:rPr>
           <w:noProof/>
-          <w:lang w:eastAsia="nl-NL"/>
+          <w:lang w:val="nl-NL" w:eastAsia="nl-NL"/>
         </w:rPr>
         <w:drawing>
           <wp:inline distT="0" distB="0" distL="0" distR="0" wp14:anchorId="13DFE21C" wp14:editId="7B6355A8">
@@ -1722,8 +1729,6 @@
       <w:pPr>
         <w:pStyle w:val="Heading1"/>
       </w:pPr>
-      <w:bookmarkStart w:id="0" w:name="_GoBack"/>
-      <w:bookmarkEnd w:id="0"/>
       <w:r>
         <w:lastRenderedPageBreak/>
         <w:t>O</w:t>
@@ -1885,49 +1890,54 @@
         <w:pStyle w:val="Heading1"/>
       </w:pPr>
       <w:r>
-        <w:t>Opdracht 7</w:t>
-      </w:r>
-    </w:p>
-    <w:p>
-      <w:pPr>
-        <w:pStyle w:val="ListParagraph"/>
-        <w:numPr>
-          <w:ilvl w:val="0"/>
-          <w:numId w:val="4"/>
-        </w:numPr>
-        <w:rPr>
-          <w:b/>
-          <w:lang w:val="nl-NL"/>
-        </w:rPr>
-      </w:pPr>
-      <w:r>
-        <w:rPr>
-          <w:b/>
-          <w:lang w:val="nl-NL"/>
-        </w:rPr>
-        <w:t xml:space="preserve">Pas de code zo aan dat telkens de data van één van die gebruikers in JSON formaat wordt teruggestuurd op een GET </w:t>
+        <w:t>Opdracht 6</w:t>
+      </w:r>
+    </w:p>
+    <w:p>
+      <w:pPr>
+        <w:rPr>
+          <w:rFonts w:hAnsi="Verdana"/>
+          <w:b/>
+        </w:rPr>
+      </w:pPr>
+      <w:r>
+        <w:rPr>
+          <w:b/>
+        </w:rPr>
+        <w:t xml:space="preserve">Pas routes_api_v2.js zo aan dat de volgende </w:t>
       </w:r>
       <w:proofErr w:type="spellStart"/>
       <w:r>
         <w:rPr>
           <w:b/>
-          <w:lang w:val="nl-NL"/>
-        </w:rPr>
-        <w:t>request</w:t>
+        </w:rPr>
+        <w:t>requests</w:t>
       </w:r>
       <w:proofErr w:type="spellEnd"/>
       <w:r>
         <w:rPr>
           <w:b/>
-          <w:lang w:val="nl-NL"/>
-        </w:rPr>
-        <w:t xml:space="preserve"> naar het pad ‘/</w:t>
+        </w:rPr>
+        <w:t xml:space="preserve"> werken:</w:t>
+      </w:r>
+    </w:p>
+    <w:p>
+      <w:pPr>
+        <w:pStyle w:val="Code"/>
+        <w:rPr>
+          <w:b/>
+        </w:rPr>
+      </w:pPr>
+      <w:r>
+        <w:rPr>
+          <w:b/>
+        </w:rPr>
+        <w:t>/</w:t>
       </w:r>
       <w:proofErr w:type="spellStart"/>
       <w:r>
         <w:rPr>
           <w:b/>
-          <w:lang w:val="nl-NL"/>
         </w:rPr>
         <w:t>api</w:t>
       </w:r>
@@ -1935,53 +1945,146 @@
       <w:r>
         <w:rPr>
           <w:b/>
-          <w:lang w:val="nl-NL"/>
-        </w:rPr>
-        <w:t xml:space="preserve">’ van je app, net als bij </w:t>
-      </w:r>
-      <w:hyperlink r:id="rId19" w:history="1">
-        <w:r>
-          <w:rPr>
-            <w:rStyle w:val="Hyperlink"/>
-            <w:b/>
-            <w:color w:val="auto"/>
-            <w:lang w:val="nl-NL"/>
-          </w:rPr>
-          <w:t>http://randomuser.me/api</w:t>
-        </w:r>
-      </w:hyperlink>
-      <w:r>
-        <w:rPr>
-          <w:b/>
-          <w:lang w:val="nl-NL"/>
-        </w:rPr>
-        <w:t>. Als je Android app kan selecteren op gebruikers (b.v. alleen Nederlandse gebruikers of zoeken op naam), pas dan je REST server code zo aan dat ook die selectie in de API werkt.</w:t>
-      </w:r>
-      <w:r>
-        <w:rPr>
-          <w:b/>
-          <w:lang w:val="nl-NL"/>
-        </w:rPr>
-        <w:br/>
-        <w:t>Neem je gewijzigde code op in je verslag (niet de hele file, alleen het belangrijke stuk).</w:t>
-      </w:r>
-    </w:p>
-    <w:p>
-      <w:pPr>
-        <w:rPr>
-          <w:b/>
-        </w:rPr>
-      </w:pPr>
-      <w:r>
-        <w:rPr>
-          <w:b/>
-        </w:rPr>
-        <w:br w:type="page"/>
-      </w:r>
-    </w:p>
-    <w:p>
-      <w:pPr>
-        <w:ind w:left="360"/>
+        </w:rPr>
+        <w:t>/v2/</w:t>
+      </w:r>
+      <w:proofErr w:type="spellStart"/>
+      <w:r>
+        <w:rPr>
+          <w:b/>
+        </w:rPr>
+        <w:t>recipes</w:t>
+      </w:r>
+      <w:proofErr w:type="spellEnd"/>
+      <w:r>
+        <w:rPr>
+          <w:b/>
+        </w:rPr>
+        <w:t xml:space="preserve">/3 </w:t>
+      </w:r>
+      <w:r>
+        <w:rPr>
+          <w:b/>
+        </w:rPr>
+        <w:sym w:font="Wingdings" w:char="F0E0"/>
+      </w:r>
+      <w:r>
+        <w:rPr>
+          <w:b/>
+        </w:rPr>
+        <w:t xml:space="preserve"> levert recept nummer 3 uit de array met recepten</w:t>
+      </w:r>
+    </w:p>
+    <w:p>
+      <w:pPr>
+        <w:pStyle w:val="Code"/>
+        <w:rPr>
+          <w:b/>
+        </w:rPr>
+      </w:pPr>
+      <w:r>
+        <w:rPr>
+          <w:b/>
+        </w:rPr>
+        <w:t>/</w:t>
+      </w:r>
+      <w:proofErr w:type="spellStart"/>
+      <w:r>
+        <w:rPr>
+          <w:b/>
+        </w:rPr>
+        <w:t>api</w:t>
+      </w:r>
+      <w:proofErr w:type="spellEnd"/>
+      <w:r>
+        <w:rPr>
+          <w:b/>
+        </w:rPr>
+        <w:t>/v2/</w:t>
+      </w:r>
+      <w:proofErr w:type="spellStart"/>
+      <w:r>
+        <w:rPr>
+          <w:b/>
+        </w:rPr>
+        <w:t>recipes</w:t>
+      </w:r>
+      <w:proofErr w:type="spellEnd"/>
+      <w:r>
+        <w:rPr>
+          <w:b/>
+        </w:rPr>
+        <w:t xml:space="preserve">/&lt;n&gt; </w:t>
+      </w:r>
+      <w:r>
+        <w:rPr>
+          <w:b/>
+        </w:rPr>
+        <w:sym w:font="Wingdings" w:char="F0E0"/>
+      </w:r>
+      <w:r>
+        <w:rPr>
+          <w:b/>
+        </w:rPr>
+        <w:t xml:space="preserve"> levert recept nummer &lt;n&gt;</w:t>
+      </w:r>
+    </w:p>
+    <w:p>
+      <w:pPr>
+        <w:rPr>
+          <w:b/>
+        </w:rPr>
+      </w:pPr>
+      <w:r>
+        <w:rPr>
+          <w:b/>
+        </w:rPr>
+        <w:t>Je zult hiervoor waarschijnlijk een nieuwe route moeten toevoegen (‘/</w:t>
+      </w:r>
+      <w:proofErr w:type="spellStart"/>
+      <w:r>
+        <w:rPr>
+          <w:b/>
+        </w:rPr>
+        <w:t>recipes</w:t>
+      </w:r>
+      <w:proofErr w:type="spellEnd"/>
+      <w:r>
+        <w:rPr>
+          <w:b/>
+        </w:rPr>
+        <w:t>/:</w:t>
+      </w:r>
+      <w:proofErr w:type="spellStart"/>
+      <w:r>
+        <w:rPr>
+          <w:b/>
+        </w:rPr>
+        <w:t>number</w:t>
+      </w:r>
+      <w:proofErr w:type="spellEnd"/>
+      <w:r>
+        <w:rPr>
+          <w:b/>
+        </w:rPr>
+        <w:t>’).</w:t>
+      </w:r>
+    </w:p>
+    <w:p>
+      <w:pPr>
+        <w:rPr>
+          <w:b/>
+        </w:rPr>
+      </w:pPr>
+      <w:r>
+        <w:rPr>
+          <w:b/>
+        </w:rPr>
+        <w:t>Test je uitbreidingen met Postman.</w:t>
+      </w:r>
+    </w:p>
+    <w:p>
+      <w:pPr>
         <w:rPr>
           <w:b/>
         </w:rPr>
@@ -1991,67 +2094,151 @@
           <w:b/>
         </w:rPr>
         <w:lastRenderedPageBreak/>
-        <w:t>Code in server.js:</w:t>
-      </w:r>
-    </w:p>
-    <w:p>
-      <w:pPr>
-        <w:ind w:left="360"/>
-        <w:rPr>
-          <w:i/>
-        </w:rPr>
-      </w:pPr>
-      <w:r>
-        <w:rPr>
-          <w:i/>
-        </w:rPr>
-        <w:t xml:space="preserve">In var </w:t>
-      </w:r>
-      <w:proofErr w:type="spellStart"/>
-      <w:r>
-        <w:rPr>
-          <w:i/>
-        </w:rPr>
-        <w:t>json</w:t>
-      </w:r>
-      <w:proofErr w:type="spellEnd"/>
-      <w:r>
-        <w:rPr>
-          <w:i/>
-        </w:rPr>
-        <w:t xml:space="preserve"> staan 5 verschillende random users in een </w:t>
-      </w:r>
-      <w:proofErr w:type="spellStart"/>
-      <w:r>
-        <w:rPr>
-          <w:i/>
-        </w:rPr>
-        <w:t>json</w:t>
-      </w:r>
-      <w:proofErr w:type="spellEnd"/>
-      <w:r>
-        <w:rPr>
-          <w:i/>
-        </w:rPr>
-        <w:t xml:space="preserve"> array</w:t>
-      </w:r>
-    </w:p>
-    <w:p>
-      <w:pPr>
-        <w:rPr>
-          <w:b/>
-        </w:rPr>
-      </w:pPr>
+        <w:t xml:space="preserve">Resultaat: </w:t>
+      </w:r>
       <w:r>
         <w:rPr>
           <w:noProof/>
           <w:lang w:eastAsia="nl-NL"/>
         </w:rPr>
         <w:drawing>
-          <wp:inline distT="0" distB="0" distL="0" distR="0" wp14:anchorId="04AE42F7" wp14:editId="2C4BC13E">
-            <wp:extent cx="3524100" cy="4122420"/>
-            <wp:effectExtent l="0" t="0" r="635" b="0"/>
-            <wp:docPr id="12" name="Afbeelding 12"/>
+          <wp:inline distT="0" distB="0" distL="0" distR="0" wp14:anchorId="5F15D2E2" wp14:editId="3C284840">
+            <wp:extent cx="3147060" cy="3214162"/>
+            <wp:effectExtent l="0" t="0" r="0" b="5715"/>
+            <wp:docPr id="9" name="Picture 9"/>
+            <wp:cNvGraphicFramePr>
+              <a:graphicFrameLocks xmlns:a="http://schemas.openxmlformats.org/drawingml/2006/main" noChangeAspect="1"/>
+            </wp:cNvGraphicFramePr>
+            <a:graphic xmlns:a="http://schemas.openxmlformats.org/drawingml/2006/main">
+              <a:graphicData uri="http://schemas.openxmlformats.org/drawingml/2006/picture">
+                <pic:pic xmlns:pic="http://schemas.openxmlformats.org/drawingml/2006/picture">
+                  <pic:nvPicPr>
+                    <pic:cNvPr id="1" name=""/>
+                    <pic:cNvPicPr/>
+                  </pic:nvPicPr>
+                  <pic:blipFill>
+                    <a:blip r:embed="rId19"/>
+                    <a:stretch>
+                      <a:fillRect/>
+                    </a:stretch>
+                  </pic:blipFill>
+                  <pic:spPr>
+                    <a:xfrm>
+                      <a:off x="0" y="0"/>
+                      <a:ext cx="3162897" cy="3230337"/>
+                    </a:xfrm>
+                    <a:prstGeom prst="rect">
+                      <a:avLst/>
+                    </a:prstGeom>
+                  </pic:spPr>
+                </pic:pic>
+              </a:graphicData>
+            </a:graphic>
+          </wp:inline>
+        </w:drawing>
+      </w:r>
+    </w:p>
+    <w:p>
+      <w:pPr>
+        <w:rPr>
+          <w:b/>
+        </w:rPr>
+      </w:pPr>
+      <w:r>
+        <w:rPr>
+          <w:b/>
+        </w:rPr>
+        <w:t xml:space="preserve">Zoek op internet (b.v. bij w3schools.com of tutorialspoint.com of developer.mozilla.org) hoe de Javascript filter() functie elementen uit een array uitfiltert. Leg uit in een paar zinnen hoe het werkt en waar die </w:t>
+      </w:r>
+      <w:proofErr w:type="spellStart"/>
+      <w:r>
+        <w:rPr>
+          <w:b/>
+        </w:rPr>
+        <w:t>callback</w:t>
+      </w:r>
+      <w:proofErr w:type="spellEnd"/>
+      <w:r>
+        <w:rPr>
+          <w:b/>
+        </w:rPr>
+        <w:t xml:space="preserve"> </w:t>
+      </w:r>
+      <w:r>
+        <w:rPr>
+          <w:b/>
+        </w:rPr>
+        <w:t>functie bij filter() voor dient:</w:t>
+      </w:r>
+    </w:p>
+    <w:p>
+      <w:pPr>
+        <w:rPr>
+          <w:rFonts w:hAnsi="Verdana"/>
+        </w:rPr>
+      </w:pPr>
+      <w:r>
+        <w:t xml:space="preserve">De filter methode maakt gebruikt van een </w:t>
+      </w:r>
+      <w:proofErr w:type="spellStart"/>
+      <w:r>
+        <w:t>callback</w:t>
+      </w:r>
+      <w:proofErr w:type="spellEnd"/>
+      <w:r>
+        <w:t xml:space="preserve"> functie die voor elk element uit een array wordt aangeroepen. De filter methode geeft vervolgens een nieuwe array terug die gevuld is met elementen die door de test van de </w:t>
+      </w:r>
+      <w:proofErr w:type="spellStart"/>
+      <w:r>
+        <w:t>callback</w:t>
+      </w:r>
+      <w:proofErr w:type="spellEnd"/>
+      <w:r>
+        <w:t xml:space="preserve"> functie zijn gekomen.</w:t>
+      </w:r>
+    </w:p>
+    <w:p>
+      <w:pPr>
+        <w:rPr>
+          <w:b/>
+        </w:rPr>
+      </w:pPr>
+      <w:r>
+        <w:rPr>
+          <w:b/>
+        </w:rPr>
+        <w:t>Test je uitbreidingen met Postman.</w:t>
+      </w:r>
+    </w:p>
+    <w:p>
+      <w:pPr>
+        <w:rPr>
+          <w:b/>
+        </w:rPr>
+      </w:pPr>
+      <w:r>
+        <w:rPr>
+          <w:b/>
+        </w:rPr>
+        <w:t>Resultaat:</w:t>
+      </w:r>
+      <w:r>
+        <w:rPr>
+          <w:noProof/>
+          <w:lang w:eastAsia="nl-NL"/>
+        </w:rPr>
+        <w:t xml:space="preserve"> </w:t>
+      </w:r>
+      <w:r>
+        <w:rPr>
+          <w:noProof/>
+          <w:lang w:eastAsia="nl-NL"/>
+        </w:rPr>
+        <w:drawing>
+          <wp:inline distT="0" distB="0" distL="0" distR="0" wp14:anchorId="303463DB" wp14:editId="24B2BBB6">
+            <wp:extent cx="2967370" cy="3002280"/>
+            <wp:effectExtent l="0" t="0" r="4445" b="7620"/>
+            <wp:docPr id="10" name="Picture 10"/>
             <wp:cNvGraphicFramePr>
               <a:graphicFrameLocks xmlns:a="http://schemas.openxmlformats.org/drawingml/2006/main" noChangeAspect="1"/>
             </wp:cNvGraphicFramePr>
@@ -2071,7 +2258,7 @@
                   <pic:spPr>
                     <a:xfrm>
                       <a:off x="0" y="0"/>
-                      <a:ext cx="3530554" cy="4129970"/>
+                      <a:ext cx="2979135" cy="3014183"/>
                     </a:xfrm>
                     <a:prstGeom prst="rect">
                       <a:avLst/>
@@ -2087,69 +2274,209 @@
     <w:p>
       <w:pPr>
         <w:rPr>
-          <w:i/>
-        </w:rPr>
-      </w:pPr>
-      <w:r>
-        <w:rPr>
-          <w:i/>
+          <w:b/>
+        </w:rPr>
+      </w:pPr>
+    </w:p>
+    <w:p>
+      <w:pPr>
+        <w:rPr>
+          <w:b/>
+        </w:rPr>
+      </w:pPr>
+      <w:r>
+        <w:rPr>
+          <w:b/>
+        </w:rPr>
+        <w:br w:type="page"/>
+      </w:r>
+    </w:p>
+    <w:p>
+      <w:pPr>
+        <w:pStyle w:val="Heading1"/>
+      </w:pPr>
+      <w:r>
+        <w:lastRenderedPageBreak/>
+        <w:t>Opdracht 7</w:t>
+      </w:r>
+    </w:p>
+    <w:p>
+      <w:pPr>
+        <w:rPr>
+          <w:rFonts w:hAnsi="Verdana"/>
+          <w:b/>
+        </w:rPr>
+      </w:pPr>
+      <w:r>
+        <w:rPr>
+          <w:b/>
+        </w:rPr>
+        <w:t>Voeg nu zelf testen toe voor de volgende routes:</w:t>
+      </w:r>
+    </w:p>
+    <w:p>
+      <w:pPr>
+        <w:pStyle w:val="Code"/>
+        <w:rPr>
+          <w:b/>
+          <w:lang w:val="en-US"/>
+        </w:rPr>
+      </w:pPr>
+      <w:r>
+        <w:rPr>
+          <w:b/>
+          <w:lang w:val="en-US"/>
         </w:rPr>
         <w:t>/</w:t>
       </w:r>
       <w:proofErr w:type="spellStart"/>
       <w:r>
         <w:rPr>
-          <w:i/>
-        </w:rPr>
-        <w:t>json</w:t>
+          <w:b/>
+          <w:lang w:val="en-US"/>
+        </w:rPr>
+        <w:t>api</w:t>
       </w:r>
       <w:proofErr w:type="spellEnd"/>
       <w:r>
         <w:rPr>
-          <w:i/>
-        </w:rPr>
-        <w:t xml:space="preserve"> get </w:t>
+          <w:b/>
+          <w:lang w:val="en-US"/>
+        </w:rPr>
+        <w:t>/v2/info</w:t>
+      </w:r>
+    </w:p>
+    <w:p>
+      <w:pPr>
+        <w:pStyle w:val="Code"/>
+        <w:rPr>
+          <w:b/>
+          <w:lang w:val="en-US"/>
+        </w:rPr>
+      </w:pPr>
+      <w:r>
+        <w:rPr>
+          <w:b/>
+          <w:lang w:val="en-US"/>
+        </w:rPr>
+        <w:t>/</w:t>
       </w:r>
       <w:proofErr w:type="spellStart"/>
       <w:r>
         <w:rPr>
-          <w:i/>
-        </w:rPr>
-        <w:t>request</w:t>
+          <w:b/>
+          <w:lang w:val="en-US"/>
+        </w:rPr>
+        <w:t>api</w:t>
       </w:r>
       <w:proofErr w:type="spellEnd"/>
       <w:r>
         <w:rPr>
-          <w:i/>
-        </w:rPr>
-        <w:t xml:space="preserve"> geeft vervolgens een random user uit de array mee in </w:t>
+          <w:b/>
+          <w:lang w:val="en-US"/>
+        </w:rPr>
+        <w:t>/v2/recipes/&lt;</w:t>
       </w:r>
       <w:proofErr w:type="spellStart"/>
       <w:r>
         <w:rPr>
-          <w:i/>
-        </w:rPr>
-        <w:t>json</w:t>
+          <w:b/>
+          <w:lang w:val="en-US"/>
+        </w:rPr>
+        <w:t>nummer</w:t>
       </w:r>
       <w:proofErr w:type="spellEnd"/>
       <w:r>
         <w:rPr>
-          <w:i/>
-        </w:rPr>
-        <w:t xml:space="preserve"> formaat.</w:t>
-      </w:r>
-    </w:p>
-    <w:p>
+          <w:b/>
+          <w:lang w:val="en-US"/>
+        </w:rPr>
+        <w:t>&gt;</w:t>
+      </w:r>
+    </w:p>
+    <w:p>
+      <w:pPr>
+        <w:pStyle w:val="Code"/>
+        <w:rPr>
+          <w:b/>
+          <w:lang w:val="en-US"/>
+        </w:rPr>
+      </w:pPr>
+      <w:r>
+        <w:rPr>
+          <w:b/>
+          <w:lang w:val="en-US"/>
+        </w:rPr>
+        <w:t>/</w:t>
+      </w:r>
+      <w:proofErr w:type="spellStart"/>
+      <w:r>
+        <w:rPr>
+          <w:b/>
+          <w:lang w:val="en-US"/>
+        </w:rPr>
+        <w:t>api</w:t>
+      </w:r>
+      <w:proofErr w:type="spellEnd"/>
+      <w:r>
+        <w:rPr>
+          <w:b/>
+          <w:lang w:val="en-US"/>
+        </w:rPr>
+        <w:t>/v2/</w:t>
+      </w:r>
+      <w:proofErr w:type="spellStart"/>
+      <w:r>
+        <w:rPr>
+          <w:b/>
+          <w:lang w:val="en-US"/>
+        </w:rPr>
+        <w:t>recipes?category</w:t>
+      </w:r>
+      <w:proofErr w:type="spellEnd"/>
+      <w:r>
+        <w:rPr>
+          <w:b/>
+          <w:lang w:val="en-US"/>
+        </w:rPr>
+        <w:t>=&lt;cat&gt;</w:t>
+      </w:r>
+    </w:p>
+    <w:p>
+      <w:pPr>
+        <w:rPr>
+          <w:b/>
+        </w:rPr>
+      </w:pPr>
+      <w:r>
+        <w:rPr>
+          <w:b/>
+        </w:rPr>
+        <w:t>Run je tests, pas aan tot ze allemaal werken.</w:t>
+      </w:r>
+    </w:p>
+    <w:p>
+      <w:pPr>
+        <w:rPr>
+          <w:b/>
+        </w:rPr>
+      </w:pPr>
+      <w:r>
+        <w:rPr>
+          <w:b/>
+        </w:rPr>
+        <w:t xml:space="preserve">Test code: </w:t>
+      </w:r>
       <w:r>
         <w:rPr>
           <w:noProof/>
           <w:lang w:eastAsia="nl-NL"/>
         </w:rPr>
         <w:drawing>
-          <wp:inline distT="0" distB="0" distL="0" distR="0" wp14:anchorId="7141343F" wp14:editId="6D7E5516">
-            <wp:extent cx="5731510" cy="787400"/>
-            <wp:effectExtent l="0" t="0" r="2540" b="0"/>
-            <wp:docPr id="13" name="Afbeelding 13"/>
+          <wp:inline distT="0" distB="0" distL="0" distR="0" wp14:anchorId="1D2C55BA" wp14:editId="795D2351">
+            <wp:extent cx="3771900" cy="3498670"/>
+            <wp:effectExtent l="0" t="0" r="0" b="6985"/>
+            <wp:docPr id="16" name="Picture 16"/>
             <wp:cNvGraphicFramePr>
               <a:graphicFrameLocks xmlns:a="http://schemas.openxmlformats.org/drawingml/2006/main" noChangeAspect="1"/>
             </wp:cNvGraphicFramePr>
@@ -2169,7 +2496,7 @@
                   <pic:spPr>
                     <a:xfrm>
                       <a:off x="0" y="0"/>
-                      <a:ext cx="5731510" cy="787400"/>
+                      <a:ext cx="3778665" cy="3504945"/>
                     </a:xfrm>
                     <a:prstGeom prst="rect">
                       <a:avLst/>
@@ -2185,97 +2512,19 @@
     <w:p>
       <w:pPr>
         <w:rPr>
-          <w:rFonts w:ascii="Verdana" w:hAnsi="Verdana"/>
-          <w:b/>
-          <w:sz w:val="18"/>
-        </w:rPr>
-      </w:pPr>
-      <w:r>
-        <w:rPr>
-          <w:b/>
-        </w:rPr>
-        <w:br w:type="page"/>
-      </w:r>
-    </w:p>
-    <w:p>
-      <w:pPr>
-        <w:pStyle w:val="ListParagraph"/>
-        <w:numPr>
-          <w:ilvl w:val="0"/>
-          <w:numId w:val="4"/>
-        </w:numPr>
-        <w:rPr>
-          <w:b/>
-          <w:lang w:val="nl-NL"/>
-        </w:rPr>
-      </w:pPr>
-      <w:proofErr w:type="spellStart"/>
-      <w:r>
-        <w:rPr>
-          <w:b/>
-          <w:lang w:val="nl-NL"/>
-        </w:rPr>
-        <w:lastRenderedPageBreak/>
-        <w:t>Deploy</w:t>
-      </w:r>
-      <w:proofErr w:type="spellEnd"/>
-      <w:r>
-        <w:rPr>
-          <w:b/>
-          <w:lang w:val="nl-NL"/>
-        </w:rPr>
-        <w:t xml:space="preserve"> je wijzigingen op </w:t>
-      </w:r>
-      <w:proofErr w:type="spellStart"/>
-      <w:r>
-        <w:rPr>
-          <w:b/>
-          <w:lang w:val="nl-NL"/>
-        </w:rPr>
-        <w:t>Heroku</w:t>
-      </w:r>
-      <w:proofErr w:type="spellEnd"/>
-      <w:r>
-        <w:rPr>
-          <w:b/>
-          <w:lang w:val="nl-NL"/>
-        </w:rPr>
-        <w:t xml:space="preserve"> en test met Postman. Zet een screenshot van Postman in je verslag om te laten zien dat het werkt.</w:t>
-      </w:r>
-    </w:p>
-    <w:p>
-      <w:pPr>
-        <w:pStyle w:val="ListParagraph"/>
-        <w:ind w:left="360"/>
-        <w:rPr>
-          <w:lang w:val="nl-NL"/>
-        </w:rPr>
-      </w:pPr>
-    </w:p>
-    <w:p>
-      <w:pPr>
-        <w:pStyle w:val="ListParagraph"/>
-        <w:ind w:left="360"/>
-        <w:rPr>
-          <w:lang w:val="nl-NL"/>
-        </w:rPr>
-      </w:pPr>
-      <w:r>
-        <w:rPr>
-          <w:lang w:val="nl-NL"/>
-        </w:rPr>
-        <w:t xml:space="preserve">Resultaat: </w:t>
-      </w:r>
+          <w:b/>
+        </w:rPr>
+      </w:pPr>
       <w:r>
         <w:rPr>
           <w:noProof/>
-          <w:lang w:val="nl-NL" w:eastAsia="nl-NL"/>
+          <w:lang w:eastAsia="nl-NL"/>
         </w:rPr>
         <w:drawing>
-          <wp:inline distT="0" distB="0" distL="0" distR="0" wp14:anchorId="2293251B" wp14:editId="020336E2">
-            <wp:extent cx="5731510" cy="6245860"/>
-            <wp:effectExtent l="0" t="0" r="2540" b="2540"/>
-            <wp:docPr id="14" name="Afbeelding 14"/>
+          <wp:inline distT="0" distB="0" distL="0" distR="0" wp14:anchorId="291E703E" wp14:editId="4C9F2A8A">
+            <wp:extent cx="3995328" cy="3124200"/>
+            <wp:effectExtent l="0" t="0" r="5715" b="0"/>
+            <wp:docPr id="17" name="Picture 17"/>
             <wp:cNvGraphicFramePr>
               <a:graphicFrameLocks xmlns:a="http://schemas.openxmlformats.org/drawingml/2006/main" noChangeAspect="1"/>
             </wp:cNvGraphicFramePr>
@@ -2295,7 +2544,7 @@
                   <pic:spPr>
                     <a:xfrm>
                       <a:off x="0" y="0"/>
-                      <a:ext cx="5731510" cy="6245860"/>
+                      <a:ext cx="4009399" cy="3135203"/>
                     </a:xfrm>
                     <a:prstGeom prst="rect">
                       <a:avLst/>
@@ -2308,17 +2557,13 @@
         </w:drawing>
       </w:r>
     </w:p>
-    <w:p>
-      <w:pPr>
-        <w:ind w:left="360"/>
-      </w:pPr>
-    </w:p>
     <w:p/>
     <w:p>
       <w:pPr>
         <w:pStyle w:val="ListParagraph"/>
         <w:ind w:left="360"/>
         <w:rPr>
+          <w:b/>
           <w:lang w:val="nl-NL"/>
         </w:rPr>
       </w:pPr>
@@ -2332,35 +2577,80 @@
         </w:rPr>
       </w:pPr>
     </w:p>
-    <w:p/>
     <w:p>
       <w:pPr>
         <w:pStyle w:val="ListParagraph"/>
         <w:ind w:left="360"/>
         <w:rPr>
+          <w:noProof/>
+          <w:lang w:eastAsia="nl-NL"/>
+        </w:rPr>
+      </w:pPr>
+      <w:r>
+        <w:rPr>
+          <w:b/>
           <w:lang w:val="nl-NL"/>
         </w:rPr>
-      </w:pPr>
-    </w:p>
-    <w:p/>
-    <w:p>
-      <w:pPr>
-        <w:pStyle w:val="ListParagraph"/>
-        <w:ind w:left="360"/>
-        <w:rPr>
-          <w:b/>
-          <w:lang w:val="nl-NL"/>
-        </w:rPr>
-      </w:pPr>
-    </w:p>
-    <w:p>
-      <w:pPr>
-        <w:pStyle w:val="ListParagraph"/>
-        <w:ind w:left="360"/>
-        <w:rPr>
-          <w:lang w:val="nl-NL"/>
-        </w:rPr>
-      </w:pPr>
+        <w:lastRenderedPageBreak/>
+        <w:t>Resultaat:</w:t>
+      </w:r>
+      <w:r>
+        <w:rPr>
+          <w:noProof/>
+          <w:lang w:eastAsia="nl-NL"/>
+        </w:rPr>
+        <w:t xml:space="preserve"> </w:t>
+      </w:r>
+      <w:r>
+        <w:rPr>
+          <w:noProof/>
+          <w:lang w:eastAsia="nl-NL"/>
+        </w:rPr>
+        <w:drawing>
+          <wp:inline distT="0" distB="0" distL="0" distR="0" wp14:anchorId="674C88F2" wp14:editId="2F69AB3F">
+            <wp:extent cx="4902995" cy="3566160"/>
+            <wp:effectExtent l="0" t="0" r="0" b="0"/>
+            <wp:docPr id="18" name="Picture 18"/>
+            <wp:cNvGraphicFramePr>
+              <a:graphicFrameLocks xmlns:a="http://schemas.openxmlformats.org/drawingml/2006/main" noChangeAspect="1"/>
+            </wp:cNvGraphicFramePr>
+            <a:graphic xmlns:a="http://schemas.openxmlformats.org/drawingml/2006/main">
+              <a:graphicData uri="http://schemas.openxmlformats.org/drawingml/2006/picture">
+                <pic:pic xmlns:pic="http://schemas.openxmlformats.org/drawingml/2006/picture">
+                  <pic:nvPicPr>
+                    <pic:cNvPr id="1" name=""/>
+                    <pic:cNvPicPr/>
+                  </pic:nvPicPr>
+                  <pic:blipFill>
+                    <a:blip r:embed="rId23"/>
+                    <a:stretch>
+                      <a:fillRect/>
+                    </a:stretch>
+                  </pic:blipFill>
+                  <pic:spPr>
+                    <a:xfrm>
+                      <a:off x="0" y="0"/>
+                      <a:ext cx="4906178" cy="3568475"/>
+                    </a:xfrm>
+                    <a:prstGeom prst="rect">
+                      <a:avLst/>
+                    </a:prstGeom>
+                  </pic:spPr>
+                </pic:pic>
+              </a:graphicData>
+            </a:graphic>
+          </wp:inline>
+        </w:drawing>
+      </w:r>
+    </w:p>
+    <w:p>
+      <w:pPr>
+        <w:rPr>
+          <w:b/>
+        </w:rPr>
+      </w:pPr>
+      <w:bookmarkStart w:id="0" w:name="_GoBack"/>
+      <w:bookmarkEnd w:id="0"/>
     </w:p>
     <w:p>
       <w:pPr>

</xml_diff>